<commit_message>
add atoll rim to loitering plot
</commit_message>
<xml_diff>
--- a/output/tables/loitering_flag.docx
+++ b/output/tables/loitering_flag.docx
@@ -17,7 +17,7 @@
         <w:keepNext/>
       </w:pPr>
       <w:r>
-        <w:t xml:space="preserve">Table 10: Loitering events by flag</w:t>
+        <w:t xml:space="preserve">Table 8: Loitering events by flag</w:t>
       </w:r>
     </w:p>
     <w:tbl xmlns:a="http://schemas.openxmlformats.org/drawingml/2006/main" xmlns:pic="http://schemas.openxmlformats.org/drawingml/2006/picture">
@@ -29,6 +29,7 @@
       <w:tblGrid>
         <w:gridCol w:w="2673"/>
         <w:gridCol w:w="1964"/>
+        <w:gridCol w:w="1866"/>
       </w:tblGrid>
       <w:tr>
         <w:trPr>
@@ -121,6 +122,50 @@
                 <w:color w:val="000000"/>
               </w:rPr>
               <w:t xml:space="preserve">Loitering events</w:t>
+            </w:r>
+          </w:p>
+        </w:tc>
+        <w:tc>
+          <w:tcPr>
+            <w:tcBorders>
+              <w:bottom w:val="single" w:sz="16" w:space="0" w:color="666666"/>
+              <w:top w:val="single" w:sz="16" w:space="0" w:color="666666"/>
+              <w:left w:val="none" w:sz="0" w:space="0" w:color="000000"/>
+              <w:right w:val="none" w:sz="0" w:space="0" w:color="000000"/>
+            </w:tcBorders>
+            <w:shd w:val="clear" w:color="auto" w:fill="FFFFFF"/>
+            <w:tcMar>
+              <w:top w:w="0" w:type="dxa"/>
+              <w:bottom w:w="0" w:type="dxa"/>
+              <w:left w:w="0" w:type="dxa"/>
+              <w:right w:w="0" w:type="dxa"/>
+            </w:tcMar>
+            <w:vAlign w:val="center"/>
+          </w:tcPr>
+          <w:p>
+            <w:pPr>
+              <w:pStyle w:val="Normal"/>
+              <w:jc w:val="center"/>
+              <w:pBdr>
+                <w:bottom w:val="none" w:sz="0" w:space="0" w:color="000000"/>
+                <w:top w:val="none" w:sz="0" w:space="0" w:color="000000"/>
+                <w:left w:val="none" w:sz="0" w:space="0" w:color="000000"/>
+                <w:right w:val="none" w:sz="0" w:space="0" w:color="000000"/>
+              </w:pBdr>
+              <w:spacing w:after="100" w:before="100" w:line="240"/>
+              <w:ind w:firstLine="0" w:left="100" w:right="100"/>
+            </w:pPr>
+            <w:r>
+              <w:rPr>
+                <w:rFonts w:ascii="Calibri (Body)" w:hAnsi="Arial" w:eastAsia="Arial" w:cs="Arial"/>
+                <w:i w:val="false"/>
+                <w:b w:val="false"/>
+                <w:u w:val="none"/>
+                <w:sz w:val="22"/>
+                <w:szCs w:val="22"/>
+                <w:color w:val="000000"/>
+              </w:rPr>
+              <w:t xml:space="preserve">Loitering hours</w:t>
             </w:r>
           </w:p>
         </w:tc>
@@ -218,6 +263,50 @@
             </w:r>
           </w:p>
         </w:tc>
+        <w:tc>
+          <w:tcPr>
+            <w:tcBorders>
+              <w:bottom w:val="none" w:sz="0" w:space="0" w:color="000000"/>
+              <w:top w:val="single" w:sz="16" w:space="0" w:color="666666"/>
+              <w:left w:val="none" w:sz="0" w:space="0" w:color="000000"/>
+              <w:right w:val="none" w:sz="0" w:space="0" w:color="000000"/>
+            </w:tcBorders>
+            <w:shd w:val="clear" w:color="auto" w:fill="FFFFFF"/>
+            <w:tcMar>
+              <w:top w:w="0" w:type="dxa"/>
+              <w:bottom w:w="0" w:type="dxa"/>
+              <w:left w:w="0" w:type="dxa"/>
+              <w:right w:w="0" w:type="dxa"/>
+            </w:tcMar>
+            <w:vAlign w:val="center"/>
+          </w:tcPr>
+          <w:p>
+            <w:pPr>
+              <w:pStyle w:val="Normal"/>
+              <w:jc w:val="center"/>
+              <w:pBdr>
+                <w:bottom w:val="none" w:sz="0" w:space="0" w:color="000000"/>
+                <w:top w:val="none" w:sz="0" w:space="0" w:color="000000"/>
+                <w:left w:val="none" w:sz="0" w:space="0" w:color="000000"/>
+                <w:right w:val="none" w:sz="0" w:space="0" w:color="000000"/>
+              </w:pBdr>
+              <w:spacing w:after="100" w:before="100" w:line="240"/>
+              <w:ind w:firstLine="0" w:left="100" w:right="100"/>
+            </w:pPr>
+            <w:r>
+              <w:rPr>
+                <w:rFonts w:ascii="Calibri (Body)" w:hAnsi="Arial" w:eastAsia="Arial" w:cs="Arial"/>
+                <w:i w:val="false"/>
+                <w:b w:val="false"/>
+                <w:u w:val="none"/>
+                <w:sz w:val="22"/>
+                <w:szCs w:val="22"/>
+                <w:color w:val="000000"/>
+              </w:rPr>
+              <w:t xml:space="preserve">59.2</w:t>
+            </w:r>
+          </w:p>
+        </w:tc>
       </w:tr>
       <w:tr>
         <w:trPr>
@@ -309,6 +398,50 @@
                 <w:color w:val="000000"/>
               </w:rPr>
               <w:t xml:space="preserve">4</w:t>
+            </w:r>
+          </w:p>
+        </w:tc>
+        <w:tc>
+          <w:tcPr>
+            <w:tcBorders>
+              <w:bottom w:val="none" w:sz="0" w:space="0" w:color="000000"/>
+              <w:top w:val="none" w:sz="0" w:space="0" w:color="000000"/>
+              <w:left w:val="none" w:sz="0" w:space="0" w:color="000000"/>
+              <w:right w:val="none" w:sz="0" w:space="0" w:color="000000"/>
+            </w:tcBorders>
+            <w:shd w:val="clear" w:color="auto" w:fill="FFFFFF"/>
+            <w:tcMar>
+              <w:top w:w="0" w:type="dxa"/>
+              <w:bottom w:w="0" w:type="dxa"/>
+              <w:left w:w="0" w:type="dxa"/>
+              <w:right w:w="0" w:type="dxa"/>
+            </w:tcMar>
+            <w:vAlign w:val="center"/>
+          </w:tcPr>
+          <w:p>
+            <w:pPr>
+              <w:pStyle w:val="Normal"/>
+              <w:jc w:val="center"/>
+              <w:pBdr>
+                <w:bottom w:val="none" w:sz="0" w:space="0" w:color="000000"/>
+                <w:top w:val="none" w:sz="0" w:space="0" w:color="000000"/>
+                <w:left w:val="none" w:sz="0" w:space="0" w:color="000000"/>
+                <w:right w:val="none" w:sz="0" w:space="0" w:color="000000"/>
+              </w:pBdr>
+              <w:spacing w:after="100" w:before="100" w:line="240"/>
+              <w:ind w:firstLine="0" w:left="100" w:right="100"/>
+            </w:pPr>
+            <w:r>
+              <w:rPr>
+                <w:rFonts w:ascii="Calibri (Body)" w:hAnsi="Arial" w:eastAsia="Arial" w:cs="Arial"/>
+                <w:i w:val="false"/>
+                <w:b w:val="false"/>
+                <w:u w:val="none"/>
+                <w:sz w:val="22"/>
+                <w:szCs w:val="22"/>
+                <w:color w:val="000000"/>
+              </w:rPr>
+              <w:t xml:space="preserve">12.0</w:t>
             </w:r>
           </w:p>
         </w:tc>
@@ -406,6 +539,50 @@
             </w:r>
           </w:p>
         </w:tc>
+        <w:tc>
+          <w:tcPr>
+            <w:tcBorders>
+              <w:bottom w:val="none" w:sz="0" w:space="0" w:color="000000"/>
+              <w:top w:val="none" w:sz="0" w:space="0" w:color="000000"/>
+              <w:left w:val="none" w:sz="0" w:space="0" w:color="000000"/>
+              <w:right w:val="none" w:sz="0" w:space="0" w:color="000000"/>
+            </w:tcBorders>
+            <w:shd w:val="clear" w:color="auto" w:fill="FFFFFF"/>
+            <w:tcMar>
+              <w:top w:w="0" w:type="dxa"/>
+              <w:bottom w:w="0" w:type="dxa"/>
+              <w:left w:w="0" w:type="dxa"/>
+              <w:right w:w="0" w:type="dxa"/>
+            </w:tcMar>
+            <w:vAlign w:val="center"/>
+          </w:tcPr>
+          <w:p>
+            <w:pPr>
+              <w:pStyle w:val="Normal"/>
+              <w:jc w:val="center"/>
+              <w:pBdr>
+                <w:bottom w:val="none" w:sz="0" w:space="0" w:color="000000"/>
+                <w:top w:val="none" w:sz="0" w:space="0" w:color="000000"/>
+                <w:left w:val="none" w:sz="0" w:space="0" w:color="000000"/>
+                <w:right w:val="none" w:sz="0" w:space="0" w:color="000000"/>
+              </w:pBdr>
+              <w:spacing w:after="100" w:before="100" w:line="240"/>
+              <w:ind w:firstLine="0" w:left="100" w:right="100"/>
+            </w:pPr>
+            <w:r>
+              <w:rPr>
+                <w:rFonts w:ascii="Calibri (Body)" w:hAnsi="Arial" w:eastAsia="Arial" w:cs="Arial"/>
+                <w:i w:val="false"/>
+                <w:b w:val="false"/>
+                <w:u w:val="none"/>
+                <w:sz w:val="22"/>
+                <w:szCs w:val="22"/>
+                <w:color w:val="000000"/>
+              </w:rPr>
+              <w:t xml:space="preserve">14.8</w:t>
+            </w:r>
+          </w:p>
+        </w:tc>
       </w:tr>
       <w:tr>
         <w:trPr>
@@ -497,6 +674,50 @@
                 <w:color w:val="000000"/>
               </w:rPr>
               <w:t xml:space="preserve">2</w:t>
+            </w:r>
+          </w:p>
+        </w:tc>
+        <w:tc>
+          <w:tcPr>
+            <w:tcBorders>
+              <w:bottom w:val="none" w:sz="0" w:space="0" w:color="000000"/>
+              <w:top w:val="none" w:sz="0" w:space="0" w:color="000000"/>
+              <w:left w:val="none" w:sz="0" w:space="0" w:color="000000"/>
+              <w:right w:val="none" w:sz="0" w:space="0" w:color="000000"/>
+            </w:tcBorders>
+            <w:shd w:val="clear" w:color="auto" w:fill="FFFFFF"/>
+            <w:tcMar>
+              <w:top w:w="0" w:type="dxa"/>
+              <w:bottom w:w="0" w:type="dxa"/>
+              <w:left w:w="0" w:type="dxa"/>
+              <w:right w:w="0" w:type="dxa"/>
+            </w:tcMar>
+            <w:vAlign w:val="center"/>
+          </w:tcPr>
+          <w:p>
+            <w:pPr>
+              <w:pStyle w:val="Normal"/>
+              <w:jc w:val="center"/>
+              <w:pBdr>
+                <w:bottom w:val="none" w:sz="0" w:space="0" w:color="000000"/>
+                <w:top w:val="none" w:sz="0" w:space="0" w:color="000000"/>
+                <w:left w:val="none" w:sz="0" w:space="0" w:color="000000"/>
+                <w:right w:val="none" w:sz="0" w:space="0" w:color="000000"/>
+              </w:pBdr>
+              <w:spacing w:after="100" w:before="100" w:line="240"/>
+              <w:ind w:firstLine="0" w:left="100" w:right="100"/>
+            </w:pPr>
+            <w:r>
+              <w:rPr>
+                <w:rFonts w:ascii="Calibri (Body)" w:hAnsi="Arial" w:eastAsia="Arial" w:cs="Arial"/>
+                <w:i w:val="false"/>
+                <w:b w:val="false"/>
+                <w:u w:val="none"/>
+                <w:sz w:val="22"/>
+                <w:szCs w:val="22"/>
+                <w:color w:val="000000"/>
+              </w:rPr>
+              <w:t xml:space="preserve">4.9</w:t>
             </w:r>
           </w:p>
         </w:tc>
@@ -594,6 +815,50 @@
             </w:r>
           </w:p>
         </w:tc>
+        <w:tc>
+          <w:tcPr>
+            <w:tcBorders>
+              <w:bottom w:val="none" w:sz="0" w:space="0" w:color="000000"/>
+              <w:top w:val="none" w:sz="0" w:space="0" w:color="000000"/>
+              <w:left w:val="none" w:sz="0" w:space="0" w:color="000000"/>
+              <w:right w:val="none" w:sz="0" w:space="0" w:color="000000"/>
+            </w:tcBorders>
+            <w:shd w:val="clear" w:color="auto" w:fill="FFFFFF"/>
+            <w:tcMar>
+              <w:top w:w="0" w:type="dxa"/>
+              <w:bottom w:w="0" w:type="dxa"/>
+              <w:left w:w="0" w:type="dxa"/>
+              <w:right w:w="0" w:type="dxa"/>
+            </w:tcMar>
+            <w:vAlign w:val="center"/>
+          </w:tcPr>
+          <w:p>
+            <w:pPr>
+              <w:pStyle w:val="Normal"/>
+              <w:jc w:val="center"/>
+              <w:pBdr>
+                <w:bottom w:val="none" w:sz="0" w:space="0" w:color="000000"/>
+                <w:top w:val="none" w:sz="0" w:space="0" w:color="000000"/>
+                <w:left w:val="none" w:sz="0" w:space="0" w:color="000000"/>
+                <w:right w:val="none" w:sz="0" w:space="0" w:color="000000"/>
+              </w:pBdr>
+              <w:spacing w:after="100" w:before="100" w:line="240"/>
+              <w:ind w:firstLine="0" w:left="100" w:right="100"/>
+            </w:pPr>
+            <w:r>
+              <w:rPr>
+                <w:rFonts w:ascii="Calibri (Body)" w:hAnsi="Arial" w:eastAsia="Arial" w:cs="Arial"/>
+                <w:i w:val="false"/>
+                <w:b w:val="false"/>
+                <w:u w:val="none"/>
+                <w:sz w:val="22"/>
+                <w:szCs w:val="22"/>
+                <w:color w:val="000000"/>
+              </w:rPr>
+              <w:t xml:space="preserve">22.6</w:t>
+            </w:r>
+          </w:p>
+        </w:tc>
       </w:tr>
       <w:tr>
         <w:trPr>
@@ -685,6 +950,50 @@
                 <w:color w:val="000000"/>
               </w:rPr>
               <w:t xml:space="preserve">1</w:t>
+            </w:r>
+          </w:p>
+        </w:tc>
+        <w:tc>
+          <w:tcPr>
+            <w:tcBorders>
+              <w:bottom w:val="none" w:sz="0" w:space="0" w:color="000000"/>
+              <w:top w:val="none" w:sz="0" w:space="0" w:color="000000"/>
+              <w:left w:val="none" w:sz="0" w:space="0" w:color="000000"/>
+              <w:right w:val="none" w:sz="0" w:space="0" w:color="000000"/>
+            </w:tcBorders>
+            <w:shd w:val="clear" w:color="auto" w:fill="FFFFFF"/>
+            <w:tcMar>
+              <w:top w:w="0" w:type="dxa"/>
+              <w:bottom w:w="0" w:type="dxa"/>
+              <w:left w:w="0" w:type="dxa"/>
+              <w:right w:w="0" w:type="dxa"/>
+            </w:tcMar>
+            <w:vAlign w:val="center"/>
+          </w:tcPr>
+          <w:p>
+            <w:pPr>
+              <w:pStyle w:val="Normal"/>
+              <w:jc w:val="center"/>
+              <w:pBdr>
+                <w:bottom w:val="none" w:sz="0" w:space="0" w:color="000000"/>
+                <w:top w:val="none" w:sz="0" w:space="0" w:color="000000"/>
+                <w:left w:val="none" w:sz="0" w:space="0" w:color="000000"/>
+                <w:right w:val="none" w:sz="0" w:space="0" w:color="000000"/>
+              </w:pBdr>
+              <w:spacing w:after="100" w:before="100" w:line="240"/>
+              <w:ind w:firstLine="0" w:left="100" w:right="100"/>
+            </w:pPr>
+            <w:r>
+              <w:rPr>
+                <w:rFonts w:ascii="Calibri (Body)" w:hAnsi="Arial" w:eastAsia="Arial" w:cs="Arial"/>
+                <w:i w:val="false"/>
+                <w:b w:val="false"/>
+                <w:u w:val="none"/>
+                <w:sz w:val="22"/>
+                <w:szCs w:val="22"/>
+                <w:color w:val="000000"/>
+              </w:rPr>
+              <w:t xml:space="preserve">7.2</w:t>
             </w:r>
           </w:p>
         </w:tc>
@@ -782,6 +1091,50 @@
             </w:r>
           </w:p>
         </w:tc>
+        <w:tc>
+          <w:tcPr>
+            <w:tcBorders>
+              <w:bottom w:val="single" w:sz="8" w:space="0" w:color="666666"/>
+              <w:top w:val="none" w:sz="0" w:space="0" w:color="000000"/>
+              <w:left w:val="none" w:sz="0" w:space="0" w:color="000000"/>
+              <w:right w:val="none" w:sz="0" w:space="0" w:color="000000"/>
+            </w:tcBorders>
+            <w:shd w:val="clear" w:color="auto" w:fill="FFFFFF"/>
+            <w:tcMar>
+              <w:top w:w="0" w:type="dxa"/>
+              <w:bottom w:w="0" w:type="dxa"/>
+              <w:left w:w="0" w:type="dxa"/>
+              <w:right w:w="0" w:type="dxa"/>
+            </w:tcMar>
+            <w:vAlign w:val="center"/>
+          </w:tcPr>
+          <w:p>
+            <w:pPr>
+              <w:pStyle w:val="Normal"/>
+              <w:jc w:val="center"/>
+              <w:pBdr>
+                <w:bottom w:val="none" w:sz="0" w:space="0" w:color="000000"/>
+                <w:top w:val="none" w:sz="0" w:space="0" w:color="000000"/>
+                <w:left w:val="none" w:sz="0" w:space="0" w:color="000000"/>
+                <w:right w:val="none" w:sz="0" w:space="0" w:color="000000"/>
+              </w:pBdr>
+              <w:spacing w:after="100" w:before="100" w:line="240"/>
+              <w:ind w:firstLine="0" w:left="100" w:right="100"/>
+            </w:pPr>
+            <w:r>
+              <w:rPr>
+                <w:rFonts w:ascii="Calibri (Body)" w:hAnsi="Arial" w:eastAsia="Arial" w:cs="Arial"/>
+                <w:i w:val="false"/>
+                <w:b w:val="false"/>
+                <w:u w:val="none"/>
+                <w:sz w:val="22"/>
+                <w:szCs w:val="22"/>
+                <w:color w:val="000000"/>
+              </w:rPr>
+              <w:t xml:space="preserve">61.8</w:t>
+            </w:r>
+          </w:p>
+        </w:tc>
       </w:tr>
       <w:tr>
         <w:trPr>
@@ -873,6 +1226,50 @@
                 <w:color w:val="000000"/>
               </w:rPr>
               <w:t xml:space="preserve">22</w:t>
+            </w:r>
+          </w:p>
+        </w:tc>
+        <w:tc>
+          <w:tcPr>
+            <w:tcBorders>
+              <w:bottom w:val="single" w:sz="16" w:space="0" w:color="666666"/>
+              <w:top w:val="single" w:sz="8" w:space="0" w:color="666666"/>
+              <w:left w:val="none" w:sz="0" w:space="0" w:color="000000"/>
+              <w:right w:val="none" w:sz="0" w:space="0" w:color="000000"/>
+            </w:tcBorders>
+            <w:shd w:val="clear" w:color="auto" w:fill="FFFFFF"/>
+            <w:tcMar>
+              <w:top w:w="0" w:type="dxa"/>
+              <w:bottom w:w="0" w:type="dxa"/>
+              <w:left w:w="0" w:type="dxa"/>
+              <w:right w:w="0" w:type="dxa"/>
+            </w:tcMar>
+            <w:vAlign w:val="center"/>
+          </w:tcPr>
+          <w:p>
+            <w:pPr>
+              <w:pStyle w:val="Normal"/>
+              <w:jc w:val="center"/>
+              <w:pBdr>
+                <w:bottom w:val="none" w:sz="0" w:space="0" w:color="000000"/>
+                <w:top w:val="none" w:sz="0" w:space="0" w:color="000000"/>
+                <w:left w:val="none" w:sz="0" w:space="0" w:color="000000"/>
+                <w:right w:val="none" w:sz="0" w:space="0" w:color="000000"/>
+              </w:pBdr>
+              <w:spacing w:after="100" w:before="100" w:line="240"/>
+              <w:ind w:firstLine="0" w:left="100" w:right="100"/>
+            </w:pPr>
+            <w:r>
+              <w:rPr>
+                <w:rFonts w:ascii="Calibri (Body)" w:hAnsi="Arial" w:eastAsia="Arial" w:cs="Arial"/>
+                <w:i w:val="false"/>
+                <w:b w:val="false"/>
+                <w:u w:val="none"/>
+                <w:sz w:val="22"/>
+                <w:szCs w:val="22"/>
+                <w:color w:val="000000"/>
+              </w:rPr>
+              <w:t xml:space="preserve">182.5</w:t>
             </w:r>
           </w:p>
         </w:tc>

</xml_diff>